<commit_message>
Performance Test Plan v1.0
</commit_message>
<xml_diff>
--- a/Test Plan/Performance Test Plan/Performance Test Plan v1.0.docx
+++ b/Test Plan/Performance Test Plan/Performance Test Plan v1.0.docx
@@ -4969,7 +4969,16 @@
           <w:sz w:val="28"/>
           <w:szCs w:val="28"/>
         </w:rPr>
-        <w:t>Response time for 20 and</w:t>
+        <w:t>The average r</w:t>
+      </w:r>
+      <w:r>
+        <w:rPr>
+          <w:rFonts w:asciiTheme="minorHAnsi" w:hAnsiTheme="minorHAnsi" w:cstheme="minorHAnsi"/>
+          <w:color w:val="auto"/>
+          <w:sz w:val="28"/>
+          <w:szCs w:val="28"/>
+        </w:rPr>
+        <w:t>esponse time for 20 and</w:t>
       </w:r>
       <w:r>
         <w:rPr>
@@ -4987,7 +4996,34 @@
           <w:sz w:val="28"/>
           <w:szCs w:val="28"/>
         </w:rPr>
-        <w:t>60 users in Front - less than</w:t>
+        <w:t>60 users in all f</w:t>
+      </w:r>
+      <w:r>
+        <w:rPr>
+          <w:rFonts w:asciiTheme="minorHAnsi" w:hAnsiTheme="minorHAnsi" w:cstheme="minorHAnsi"/>
+          <w:color w:val="auto"/>
+          <w:sz w:val="28"/>
+          <w:szCs w:val="28"/>
+        </w:rPr>
+        <w:t>ront</w:t>
+      </w:r>
+      <w:r>
+        <w:rPr>
+          <w:rFonts w:asciiTheme="minorHAnsi" w:hAnsiTheme="minorHAnsi" w:cstheme="minorHAnsi"/>
+          <w:color w:val="auto"/>
+          <w:sz w:val="28"/>
+          <w:szCs w:val="28"/>
+        </w:rPr>
+        <w:t>-end functionalities has to be</w:t>
+      </w:r>
+      <w:r>
+        <w:rPr>
+          <w:rFonts w:asciiTheme="minorHAnsi" w:hAnsiTheme="minorHAnsi" w:cstheme="minorHAnsi"/>
+          <w:color w:val="auto"/>
+          <w:sz w:val="28"/>
+          <w:szCs w:val="28"/>
+        </w:rPr>
+        <w:t xml:space="preserve"> less than</w:t>
       </w:r>
       <w:r>
         <w:rPr>
@@ -5031,7 +5067,34 @@
           <w:sz w:val="28"/>
           <w:szCs w:val="28"/>
         </w:rPr>
-        <w:t>Response time for 20 and 60 users in Administration - less than</w:t>
+        <w:t>The average r</w:t>
+      </w:r>
+      <w:r>
+        <w:rPr>
+          <w:rFonts w:asciiTheme="minorHAnsi" w:hAnsiTheme="minorHAnsi" w:cstheme="minorHAnsi"/>
+          <w:color w:val="auto"/>
+          <w:sz w:val="28"/>
+          <w:szCs w:val="28"/>
+        </w:rPr>
+        <w:t xml:space="preserve">esponse time for 20 </w:t>
+      </w:r>
+      <w:r>
+        <w:rPr>
+          <w:rFonts w:asciiTheme="minorHAnsi" w:hAnsiTheme="minorHAnsi" w:cstheme="minorHAnsi"/>
+          <w:color w:val="auto"/>
+          <w:sz w:val="28"/>
+          <w:szCs w:val="28"/>
+        </w:rPr>
+        <w:t>and 60 users in all administration modules has to be</w:t>
+      </w:r>
+      <w:r>
+        <w:rPr>
+          <w:rFonts w:asciiTheme="minorHAnsi" w:hAnsiTheme="minorHAnsi" w:cstheme="minorHAnsi"/>
+          <w:color w:val="auto"/>
+          <w:sz w:val="28"/>
+          <w:szCs w:val="28"/>
+        </w:rPr>
+        <w:t xml:space="preserve"> less than</w:t>
       </w:r>
       <w:r>
         <w:rPr>
@@ -5101,6 +5164,7 @@
           <w:sz w:val="28"/>
           <w:szCs w:val="28"/>
         </w:rPr>
+        <w:lastRenderedPageBreak/>
         <w:t>34% IE</w:t>
       </w:r>
     </w:p>
@@ -5153,7 +5217,6 @@
           <w:sz w:val="28"/>
           <w:szCs w:val="28"/>
         </w:rPr>
-        <w:lastRenderedPageBreak/>
         <w:t>33% Firefox</w:t>
       </w:r>
     </w:p>
@@ -5848,6 +5911,7 @@
       </w:pPr>
       <w:bookmarkStart w:id="29" w:name="_Toc404330838"/>
       <w:r>
+        <w:lastRenderedPageBreak/>
         <w:t>P</w:t>
       </w:r>
       <w:r>
@@ -5918,7 +5982,6 @@
           <w:sz w:val="28"/>
           <w:szCs w:val="28"/>
         </w:rPr>
-        <w:lastRenderedPageBreak/>
         <w:t>Response time for 20 and 60 users in Front - less than 0.5 sec</w:t>
       </w:r>
     </w:p>
@@ -6250,6 +6313,7 @@
       <w:bookmarkStart w:id="42" w:name="_Toc404330844"/>
       <w:bookmarkEnd w:id="41"/>
       <w:r>
+        <w:lastRenderedPageBreak/>
         <w:t>Software</w:t>
       </w:r>
       <w:bookmarkEnd w:id="42"/>
@@ -6329,7 +6393,6 @@
           <w:sz w:val="28"/>
           <w:szCs w:val="28"/>
         </w:rPr>
-        <w:lastRenderedPageBreak/>
         <w:t>MS SQL Server 2008 R2</w:t>
       </w:r>
     </w:p>
@@ -6978,7 +7041,7 @@
               <w:sz w:val="18"/>
               <w:szCs w:val="18"/>
             </w:rPr>
-            <w:t>9</w:t>
+            <w:t>6</w:t>
           </w:r>
           <w:r>
             <w:rPr>
@@ -11155,7 +11218,7 @@
   <a:extraClrSchemeLst/>
   <a:extLst>
     <a:ext uri="{05A4C25C-085E-4340-85A3-A5531E510DB2}">
-      <thm15:themeFamily xmlns="" xmlns:thm15="http://schemas.microsoft.com/office/thememl/2012/main" name="Office Theme" id="{62F939B6-93AF-4DB8-9C6B-D6C7DFDC589F}" vid="{4A3C46E8-61CC-4603-A589-7422A47A8E4A}"/>
+      <thm15:themeFamily xmlns:thm15="http://schemas.microsoft.com/office/thememl/2012/main" xmlns="" name="Office Theme" id="{62F939B6-93AF-4DB8-9C6B-D6C7DFDC589F}" vid="{4A3C46E8-61CC-4603-A589-7422A47A8E4A}"/>
     </a:ext>
   </a:extLst>
 </a:theme>

</xml_diff>